<commit_message>
cedula no es un campo requerido en comunion
</commit_message>
<xml_diff>
--- a/public/plantillas/primera comunion.docx
+++ b/public/plantillas/primera comunion.docx
@@ -197,48 +197,25 @@
           <w:spacing w:val="-2"/>
           <w:u w:val="none"/>
         </w:rPr>
-        <w:t xml:space="preserve">o </w:t>
-      </w:r>
-      <w:r>
-        <w:rPr>
-          <w:spacing w:val="-2"/>
-          <w:u w:val="none"/>
-        </w:rPr>
-        <w:t>${feligres_nombre_completo}</w:t>
-      </w:r>
-      <w:r>
-        <w:rPr>
-          <w:u w:val="none"/>
-        </w:rPr>
-        <w:t xml:space="preserve">, </w:t>
-      </w:r>
-      <w:r>
-        <w:rPr/>
-        <w:t>titular de la Cédula de Identidad</w:t>
-      </w:r>
-      <w:r>
-        <w:rPr>
-          <w:spacing w:val="80"/>
-        </w:rPr>
-        <w:t xml:space="preserve"> </w:t>
-      </w:r>
-      <w:r>
-        <w:rPr>
-          <w:u w:val="none"/>
-        </w:rPr>
-        <w:t xml:space="preserve">N.º </w:t>
-      </w:r>
-      <w:r>
-        <w:rPr>
-          <w:u w:val="none"/>
-        </w:rPr>
-        <w:t>${feligres_cedula}</w:t>
-      </w:r>
-      <w:r>
-        <w:rPr>
-          <w:u w:val="none"/>
-        </w:rPr>
-        <w:t>, R</w:t>
+        <w:t>o ${feligres_nombre_completo}</w:t>
+      </w:r>
+      <w:r>
+        <w:rPr>
+          <w:u w:val="none"/>
+        </w:rPr>
+        <w:t>${feligres_cedula_</w:t>
+      </w:r>
+      <w:r>
+        <w:rPr>
+          <w:u w:val="none"/>
+        </w:rPr>
+        <w:t>texto</w:t>
+      </w:r>
+      <w:r>
+        <w:rPr>
+          <w:u w:val="none"/>
+        </w:rPr>
+        <w:t>}, R</w:t>
       </w:r>
       <w:r>
         <w:rPr/>
@@ -291,14 +268,12 @@
       </w:r>
       <w:r>
         <w:rPr>
-          <w:rFonts w:ascii="Arial" w:hAnsi="Arial"/>
           <w:u w:val="none"/>
         </w:rPr>
         <w:t>d</w:t>
       </w:r>
       <w:r>
         <w:rPr>
-          <w:rFonts w:ascii="Arial" w:hAnsi="Arial"/>
           <w:b w:val="false"/>
           <w:bCs w:val="false"/>
           <w:u w:val="none"/>
@@ -307,7 +282,6 @@
       </w:r>
       <w:r>
         <w:rPr>
-          <w:rFonts w:ascii="Arial" w:hAnsi="Arial"/>
           <w:b/>
           <w:bCs/>
           <w:u w:val="none"/>
@@ -316,7 +290,6 @@
       </w:r>
       <w:r>
         <w:rPr>
-          <w:rFonts w:ascii="Arial" w:hAnsi="Arial"/>
           <w:b w:val="false"/>
           <w:bCs w:val="false"/>
           <w:u w:val="none"/>
@@ -325,14 +298,12 @@
       </w:r>
       <w:r>
         <w:rPr>
-          <w:rFonts w:ascii="Arial" w:hAnsi="Arial"/>
           <w:u w:val="none"/>
         </w:rPr>
         <w:t>s</w:t>
       </w:r>
       <w:r>
         <w:rPr>
-          <w:rFonts w:ascii="Arial" w:hAnsi="Arial"/>
           <w:spacing w:val="-1"/>
           <w:u w:val="none"/>
         </w:rPr>
@@ -340,14 +311,12 @@
       </w:r>
       <w:r>
         <w:rPr>
-          <w:rFonts w:ascii="Arial" w:hAnsi="Arial"/>
           <w:u w:val="none"/>
         </w:rPr>
         <w:t>de</w:t>
       </w:r>
       <w:r>
         <w:rPr>
-          <w:rFonts w:ascii="Arial" w:hAnsi="Arial"/>
           <w:spacing w:val="-1"/>
           <w:u w:val="none"/>
         </w:rPr>
@@ -355,7 +324,6 @@
       </w:r>
       <w:r>
         <w:rPr>
-          <w:rFonts w:ascii="Arial" w:hAnsi="Arial"/>
           <w:b/>
           <w:bCs/>
           <w:spacing w:val="-1"/>
@@ -365,7 +333,6 @@
       </w:r>
       <w:r>
         <w:rPr>
-          <w:rFonts w:ascii="Arial" w:hAnsi="Arial"/>
           <w:spacing w:val="-1"/>
           <w:u w:val="none"/>
         </w:rPr>
@@ -373,14 +340,12 @@
       </w:r>
       <w:r>
         <w:rPr>
-          <w:rFonts w:ascii="Arial" w:hAnsi="Arial"/>
           <w:u w:val="none"/>
         </w:rPr>
         <w:t xml:space="preserve">del año </w:t>
       </w:r>
       <w:r>
         <w:rPr>
-          <w:rFonts w:ascii="Arial" w:hAnsi="Arial"/>
           <w:b/>
           <w:bCs/>
           <w:u w:val="none"/>
@@ -389,7 +354,6 @@
       </w:r>
       <w:r>
         <w:rPr>
-          <w:rFonts w:ascii="Arial" w:hAnsi="Arial"/>
           <w:spacing w:val="-10"/>
           <w:u w:val="none"/>
         </w:rPr>
@@ -459,28 +423,12 @@
       </w:r>
       <w:r>
         <w:rPr>
-          <w:rFonts w:ascii="Arial" w:hAnsi="Arial"/>
-          <w:u w:val="none"/>
-        </w:rPr>
-        <w:t xml:space="preserve">. Carabobo a los </w:t>
-      </w:r>
-      <w:r>
-        <w:rPr>
-          <w:rFonts w:ascii="Arial" w:hAnsi="Arial"/>
-          <w:u w:val="none"/>
-        </w:rPr>
-        <w:t xml:space="preserve">${dia_expedicion} </w:t>
-      </w:r>
-      <w:r>
-        <w:rPr>
-          <w:rFonts w:ascii="Arial" w:hAnsi="Arial"/>
-          <w:u w:val="none"/>
-        </w:rPr>
-        <w:t>días</w:t>
-      </w:r>
-      <w:r>
-        <w:rPr>
-          <w:rFonts w:ascii="Arial" w:hAnsi="Arial"/>
+          <w:u w:val="none"/>
+        </w:rPr>
+        <w:t>. Carabobo a los ${dia_expedicion} días</w:t>
+      </w:r>
+      <w:r>
+        <w:rPr>
           <w:spacing w:val="-14"/>
           <w:u w:val="none"/>
         </w:rPr>
@@ -488,14 +436,12 @@
       </w:r>
       <w:r>
         <w:rPr>
-          <w:rFonts w:ascii="Arial" w:hAnsi="Arial"/>
           <w:u w:val="none"/>
         </w:rPr>
         <w:t>del</w:t>
       </w:r>
       <w:r>
         <w:rPr>
-          <w:rFonts w:ascii="Arial" w:hAnsi="Arial"/>
           <w:spacing w:val="-12"/>
           <w:u w:val="none"/>
         </w:rPr>
@@ -503,40 +449,22 @@
       </w:r>
       <w:r>
         <w:rPr>
-          <w:rFonts w:ascii="Arial" w:hAnsi="Arial"/>
           <w:u w:val="none"/>
         </w:rPr>
         <w:t xml:space="preserve">mes </w:t>
       </w:r>
       <w:r>
         <w:rPr>
-          <w:rFonts w:ascii="Arial" w:hAnsi="Arial"/>
           <w:spacing w:val="-6"/>
           <w:u w:val="none"/>
         </w:rPr>
-        <w:t xml:space="preserve">de </w:t>
-      </w:r>
-      <w:r>
-        <w:rPr>
-          <w:rFonts w:ascii="Arial" w:hAnsi="Arial"/>
-          <w:spacing w:val="-6"/>
-          <w:u w:val="none"/>
-        </w:rPr>
-        <w:t xml:space="preserve">${mes_expedicion} </w:t>
-      </w:r>
-      <w:r>
-        <w:rPr>
-          <w:rFonts w:ascii="Arial" w:hAnsi="Arial"/>
-          <w:u w:val="none"/>
-        </w:rPr>
-        <w:t xml:space="preserve">del año </w:t>
-      </w:r>
-      <w:r>
-        <w:rPr>
-          <w:rFonts w:ascii="Arial" w:hAnsi="Arial"/>
-          <w:u w:val="none"/>
-        </w:rPr>
-        <w:t>${ano_expedicion}</w:t>
+        <w:t xml:space="preserve">de ${mes_expedicion} </w:t>
+      </w:r>
+      <w:r>
+        <w:rPr>
+          <w:u w:val="none"/>
+        </w:rPr>
+        <w:t>del año ${ano_expedicion}</w:t>
       </w:r>
     </w:p>
     <w:p>
@@ -768,7 +696,7 @@
   <w:p>
     <w:pPr>
       <w:pStyle w:val="TextBody"/>
-      <w:spacing w:lineRule="auto" w:line="12"/>
+      <w:spacing w:lineRule="auto" w:line="9"/>
       <w:rPr>
         <w:sz w:val="20"/>
       </w:rPr>
@@ -1350,7 +1278,7 @@
   <w:p>
     <w:pPr>
       <w:pStyle w:val="TextBody"/>
-      <w:spacing w:lineRule="auto" w:line="12"/>
+      <w:spacing w:lineRule="auto" w:line="9"/>
       <w:rPr>
         <w:sz w:val="20"/>
       </w:rPr>
@@ -1771,6 +1699,7 @@
     <w:qFormat/>
     <w:pPr>
       <w:widowControl w:val="false"/>
+      <w:suppressAutoHyphens w:val="true"/>
       <w:bidi w:val="0"/>
       <w:spacing w:lineRule="auto" w:line="240" w:before="0" w:after="0"/>
       <w:ind w:left="0" w:right="0" w:hanging="0"/>

</xml_diff>